<commit_message>
commit final may the force be with me
</commit_message>
<xml_diff>
--- a/TP4/Instructivo.docx
+++ b/TP4/Instructivo.docx
@@ -3446,9 +3446,12 @@
     <w:p>
       <w:pPr>
         <w:rPr>
+          <w:b/>
+          <w:bCs/>
           <w:i/>
           <w:iCs/>
           <w:noProof/>
+          <w:color w:val="0070C0"/>
           <w:sz w:val="24"/>
           <w:szCs w:val="24"/>
         </w:rPr>
@@ -3464,8 +3467,130 @@
           <w:sz w:val="24"/>
           <w:szCs w:val="24"/>
         </w:rPr>
-        <w:t>Disclaimer: La forma en que yo asigno los ID’s/legajos al crear una nueva entrada es buscando el mayor número de cada lista a través de un método (clase estática blockbuster). Eso me garantiza que nunca se van a repetir los ID’s ya que cada vez que cargo uno, busco el valor máximo y mi nuevo ID va a ser el número siguiente. Pero también trae un problema, si yo cargo un usuario y me da ID 1000, y luego lo borro, si cargo otra persona, va a asignarle nuevamente el ID 1000, ya que va a buscar la lista y va a encontrar que el número máximo es 999. Esto podría solucionarse guardando el ID máximo en un archivo, para leerlo y sobreescribirlo cada vez que sea crea un nuevo registro, pero por cuestiones de tiempo, y por miedo a romper todo lo que ya hice, lo dejé como está.</w:t>
-      </w:r>
+        <w:t>Disclaimer</w:t>
+      </w:r>
+      <w:r>
+        <w:rPr>
+          <w:b/>
+          <w:bCs/>
+          <w:i/>
+          <w:iCs/>
+          <w:noProof/>
+          <w:color w:val="0070C0"/>
+          <w:sz w:val="24"/>
+          <w:szCs w:val="24"/>
+        </w:rPr>
+        <w:t>s</w:t>
+      </w:r>
+      <w:r>
+        <w:rPr>
+          <w:b/>
+          <w:bCs/>
+          <w:i/>
+          <w:iCs/>
+          <w:noProof/>
+          <w:color w:val="0070C0"/>
+          <w:sz w:val="24"/>
+          <w:szCs w:val="24"/>
+        </w:rPr>
+        <w:t xml:space="preserve">: </w:t>
+      </w:r>
+    </w:p>
+    <w:p>
+      <w:pPr>
+        <w:pStyle w:val="Prrafodelista"/>
+        <w:numPr>
+          <w:ilvl w:val="0"/>
+          <w:numId w:val="6"/>
+        </w:numPr>
+        <w:rPr>
+          <w:i/>
+          <w:iCs/>
+          <w:noProof/>
+          <w:sz w:val="24"/>
+          <w:szCs w:val="24"/>
+        </w:rPr>
+      </w:pPr>
+      <w:r>
+        <w:rPr>
+          <w:b/>
+          <w:bCs/>
+          <w:i/>
+          <w:iCs/>
+          <w:noProof/>
+          <w:color w:val="0070C0"/>
+          <w:sz w:val="24"/>
+          <w:szCs w:val="24"/>
+        </w:rPr>
+        <w:t>La forma en que yo asigno los ID’s/legajos al crear una nueva entrada es buscando el mayor número de cada lista a través de un método (clase estática blockbuster). Eso me garantiza que nunca se van a repetir los ID’s ya que cada vez que cargo uno, busco el valor máximo y mi nuevo ID va a ser el número siguiente. Pero también trae un problema, si yo cargo un usuario y me da ID 1000, y luego lo borro, si cargo otra persona, va a asignarle nuevamente el ID 1000, ya que va a buscar la lista y va a encontrar que el número máximo es 999. Esto podría solucionarse guardando el ID máximo en un archivo, para leerlo y sobreescribirlo cada vez que sea crea un nuevo registro, pero por cuestiones de tiempo, y por miedo a romper todo lo que ya hice, lo dejé como está.</w:t>
+      </w:r>
+    </w:p>
+    <w:p>
+      <w:pPr>
+        <w:pStyle w:val="Prrafodelista"/>
+        <w:numPr>
+          <w:ilvl w:val="0"/>
+          <w:numId w:val="6"/>
+        </w:numPr>
+        <w:rPr>
+          <w:i/>
+          <w:iCs/>
+          <w:noProof/>
+          <w:sz w:val="24"/>
+          <w:szCs w:val="24"/>
+        </w:rPr>
+      </w:pPr>
+      <w:r>
+        <w:rPr>
+          <w:b/>
+          <w:bCs/>
+          <w:i/>
+          <w:iCs/>
+          <w:noProof/>
+          <w:color w:val="0070C0"/>
+          <w:sz w:val="24"/>
+          <w:szCs w:val="24"/>
+        </w:rPr>
+        <w:t>Es posible que al presionar el botón de salir, el programa nos informe que hubo un error al guardar los datos. En ese punto nosotros podemos salir igual, sin guardar, o cancelar y reintentarlo. Esto se da porque al hacer la actualización de la base de datos cada 5 segundos, es posible que justo al momento de guardar, esté corriendo el autoguardado, y por eso nos da error.</w:t>
+      </w:r>
+    </w:p>
+    <w:p>
+      <w:pPr>
+        <w:pStyle w:val="Prrafodelista"/>
+        <w:numPr>
+          <w:ilvl w:val="0"/>
+          <w:numId w:val="6"/>
+        </w:numPr>
+        <w:rPr>
+          <w:i/>
+          <w:iCs/>
+          <w:noProof/>
+          <w:sz w:val="24"/>
+          <w:szCs w:val="24"/>
+        </w:rPr>
+      </w:pPr>
+      <w:r>
+        <w:rPr>
+          <w:b/>
+          <w:bCs/>
+          <w:i/>
+          <w:iCs/>
+          <w:noProof/>
+          <w:color w:val="0070C0"/>
+          <w:sz w:val="24"/>
+          <w:szCs w:val="24"/>
+        </w:rPr>
+        <w:t>Al momento de crear un empleado nuevo no estoy validando que el nombre de usuario no se encuentre ya registrado en sistema. Lo validaría con un simple foreach que busque dentro de la lista de empleados, y en caso de que el usuario ya exista, no permita completar el registro. Lamentablemente, por cuestiones de tiempo no llegué a agregarlo.</w:t>
+      </w:r>
+    </w:p>
+    <w:p>
+      <w:pPr>
+        <w:rPr>
+          <w:noProof/>
+          <w:sz w:val="24"/>
+          <w:szCs w:val="24"/>
+        </w:rPr>
+      </w:pPr>
     </w:p>
     <w:p>
       <w:pPr>
@@ -3487,6 +3612,7 @@
         <w:rPr>
           <w:noProof/>
         </w:rPr>
+        <w:lastRenderedPageBreak/>
         <w:t>Temas:</w:t>
       </w:r>
     </w:p>
@@ -3649,7 +3775,6 @@
         <w:rPr>
           <w:noProof/>
         </w:rPr>
-        <w:lastRenderedPageBreak/>
         <w:t xml:space="preserve">Aplicado en &gt;&gt;&gt; </w:t>
       </w:r>
       <w:r>
@@ -3998,7 +4123,14 @@
         <w:rPr>
           <w:noProof/>
         </w:rPr>
-        <w:t>Toda la lógica de la conexión y la actualización con la base de datos a través de SQL se hace en la clase MetodosSQL, que cuenta con un constructor estático con todos los datos necesarios para establecer los datos de la conexión, y luego los métodos GuardarUsuario, ModificarUsuario,GuardarListaUsuarios,LeerListasUsuarios.</w:t>
+        <w:t xml:space="preserve">Toda la lógica de la conexión y la actualización con la base de datos a través de SQL se hace en la clase MetodosSQL, que cuenta con un constructor estático con todos los </w:t>
+      </w:r>
+      <w:r>
+        <w:rPr>
+          <w:noProof/>
+        </w:rPr>
+        <w:lastRenderedPageBreak/>
+        <w:t>datos necesarios para establecer los datos de la conexión, y luego los métodos GuardarUsuario, ModificarUsuario,GuardarListaUsuarios,LeerListasUsuarios.</w:t>
       </w:r>
     </w:p>
     <w:p>
@@ -4196,7 +4328,6 @@
           <w:noProof/>
           <w:u w:val="single"/>
         </w:rPr>
-        <w:lastRenderedPageBreak/>
         <w:t>Archivo Socio:</w:t>
       </w:r>
     </w:p>
@@ -4529,35 +4660,20 @@
           <w:noProof/>
         </w:rPr>
       </w:pPr>
-    </w:p>
-    <w:p>
-      <w:pPr>
-        <w:pStyle w:val="Prrafodelista"/>
-        <w:rPr>
-          <w:noProof/>
-        </w:rPr>
-      </w:pPr>
-    </w:p>
-    <w:p>
-      <w:pPr>
-        <w:pStyle w:val="Prrafodelista"/>
-        <w:rPr>
-          <w:noProof/>
-        </w:rPr>
-      </w:pPr>
       <w:r>
         <w:rPr>
           <w:noProof/>
           <w:u w:val="single"/>
         </w:rPr>
+        <w:lastRenderedPageBreak/>
         <w:drawing>
-          <wp:anchor distT="0" distB="0" distL="114300" distR="114300" simplePos="0" relativeHeight="251675648" behindDoc="0" locked="0" layoutInCell="1" allowOverlap="1" wp14:anchorId="5F4D350E" wp14:editId="72B1F51E">
+          <wp:anchor distT="0" distB="0" distL="114300" distR="114300" simplePos="0" relativeHeight="251675648" behindDoc="0" locked="0" layoutInCell="1" allowOverlap="1" wp14:anchorId="5F4D350E" wp14:editId="7467E6BE">
             <wp:simplePos x="0" y="0"/>
             <wp:positionH relativeFrom="margin">
               <wp:align>center</wp:align>
             </wp:positionH>
             <wp:positionV relativeFrom="paragraph">
-              <wp:posOffset>6350</wp:posOffset>
+              <wp:posOffset>-825500</wp:posOffset>
             </wp:positionV>
             <wp:extent cx="4305300" cy="1876425"/>
             <wp:effectExtent l="0" t="0" r="0" b="9525"/>
@@ -4639,12 +4755,27 @@
           <w:noProof/>
         </w:rPr>
       </w:pPr>
+    </w:p>
+    <w:p>
+      <w:pPr>
+        <w:pStyle w:val="Prrafodelista"/>
+        <w:rPr>
+          <w:noProof/>
+        </w:rPr>
+      </w:pPr>
+    </w:p>
+    <w:p>
+      <w:pPr>
+        <w:pStyle w:val="Prrafodelista"/>
+        <w:rPr>
+          <w:noProof/>
+        </w:rPr>
+      </w:pPr>
       <w:r>
         <w:rPr>
           <w:noProof/>
           <w:u w:val="single"/>
         </w:rPr>
-        <w:lastRenderedPageBreak/>
         <w:drawing>
           <wp:anchor distT="0" distB="0" distL="114300" distR="114300" simplePos="0" relativeHeight="251672576" behindDoc="0" locked="0" layoutInCell="1" allowOverlap="1" wp14:anchorId="2DACBB99" wp14:editId="7D14C0C4">
             <wp:simplePos x="0" y="0"/>
@@ -5590,31 +5721,19 @@
           <w:u w:val="single"/>
         </w:rPr>
       </w:pPr>
-    </w:p>
-    <w:p>
-      <w:pPr>
-        <w:pStyle w:val="Prrafodelista"/>
-        <w:tabs>
-          <w:tab w:val="left" w:pos="1920"/>
-        </w:tabs>
+      <w:r>
         <w:rPr>
           <w:noProof/>
           <w:u w:val="single"/>
         </w:rPr>
-      </w:pPr>
-      <w:r>
-        <w:rPr>
-          <w:noProof/>
-          <w:u w:val="single"/>
-        </w:rPr>
         <w:drawing>
-          <wp:anchor distT="0" distB="0" distL="114300" distR="114300" simplePos="0" relativeHeight="251673600" behindDoc="0" locked="0" layoutInCell="1" allowOverlap="1" wp14:anchorId="5432627A" wp14:editId="64920795">
+          <wp:anchor distT="0" distB="0" distL="114300" distR="114300" simplePos="0" relativeHeight="251673600" behindDoc="0" locked="0" layoutInCell="1" allowOverlap="1" wp14:anchorId="5432627A" wp14:editId="04F90E95">
             <wp:simplePos x="0" y="0"/>
             <wp:positionH relativeFrom="margin">
-              <wp:align>right</wp:align>
+              <wp:posOffset>0</wp:posOffset>
             </wp:positionH>
             <wp:positionV relativeFrom="paragraph">
-              <wp:posOffset>100330</wp:posOffset>
+              <wp:posOffset>36830</wp:posOffset>
             </wp:positionV>
             <wp:extent cx="5400040" cy="1352550"/>
             <wp:effectExtent l="0" t="0" r="0" b="0"/>
@@ -5748,13 +5867,25 @@
           <w:u w:val="single"/>
         </w:rPr>
       </w:pPr>
-      <w:r>
+    </w:p>
+    <w:p>
+      <w:pPr>
+        <w:pStyle w:val="Prrafodelista"/>
+        <w:tabs>
+          <w:tab w:val="left" w:pos="1920"/>
+        </w:tabs>
         <w:rPr>
           <w:noProof/>
           <w:u w:val="single"/>
         </w:rPr>
+      </w:pPr>
+      <w:r>
+        <w:rPr>
+          <w:noProof/>
+          <w:u w:val="single"/>
+        </w:rPr>
         <w:drawing>
-          <wp:inline distT="0" distB="0" distL="0" distR="0" wp14:anchorId="52C10A18" wp14:editId="0A01AD17">
+          <wp:inline distT="0" distB="0" distL="0" distR="0" wp14:anchorId="0EF2232D" wp14:editId="7A3C1F01">
             <wp:extent cx="4572000" cy="1019175"/>
             <wp:effectExtent l="0" t="0" r="0" b="9525"/>
             <wp:docPr id="45" name="Imagen 45"/>
@@ -6953,6 +7084,119 @@
       </w:rPr>
     </w:lvl>
   </w:abstractNum>
+  <w:abstractNum w:abstractNumId="5" w15:restartNumberingAfterBreak="0">
+    <w:nsid w:val="70360897"/>
+    <w:multiLevelType w:val="hybridMultilevel"/>
+    <w:tmpl w:val="73227948"/>
+    <w:lvl w:ilvl="0" w:tplc="0C0A0001">
+      <w:start w:val="1"/>
+      <w:numFmt w:val="bullet"/>
+      <w:lvlText w:val=""/>
+      <w:lvlJc w:val="left"/>
+      <w:pPr>
+        <w:ind w:left="720" w:hanging="360"/>
+      </w:pPr>
+      <w:rPr>
+        <w:rFonts w:ascii="Symbol" w:hAnsi="Symbol" w:hint="default"/>
+      </w:rPr>
+    </w:lvl>
+    <w:lvl w:ilvl="1" w:tplc="0C0A0003" w:tentative="1">
+      <w:start w:val="1"/>
+      <w:numFmt w:val="bullet"/>
+      <w:lvlText w:val="o"/>
+      <w:lvlJc w:val="left"/>
+      <w:pPr>
+        <w:ind w:left="1440" w:hanging="360"/>
+      </w:pPr>
+      <w:rPr>
+        <w:rFonts w:ascii="Courier New" w:hAnsi="Courier New" w:cs="Courier New" w:hint="default"/>
+      </w:rPr>
+    </w:lvl>
+    <w:lvl w:ilvl="2" w:tplc="0C0A0005" w:tentative="1">
+      <w:start w:val="1"/>
+      <w:numFmt w:val="bullet"/>
+      <w:lvlText w:val=""/>
+      <w:lvlJc w:val="left"/>
+      <w:pPr>
+        <w:ind w:left="2160" w:hanging="360"/>
+      </w:pPr>
+      <w:rPr>
+        <w:rFonts w:ascii="Wingdings" w:hAnsi="Wingdings" w:hint="default"/>
+      </w:rPr>
+    </w:lvl>
+    <w:lvl w:ilvl="3" w:tplc="0C0A0001" w:tentative="1">
+      <w:start w:val="1"/>
+      <w:numFmt w:val="bullet"/>
+      <w:lvlText w:val=""/>
+      <w:lvlJc w:val="left"/>
+      <w:pPr>
+        <w:ind w:left="2880" w:hanging="360"/>
+      </w:pPr>
+      <w:rPr>
+        <w:rFonts w:ascii="Symbol" w:hAnsi="Symbol" w:hint="default"/>
+      </w:rPr>
+    </w:lvl>
+    <w:lvl w:ilvl="4" w:tplc="0C0A0003" w:tentative="1">
+      <w:start w:val="1"/>
+      <w:numFmt w:val="bullet"/>
+      <w:lvlText w:val="o"/>
+      <w:lvlJc w:val="left"/>
+      <w:pPr>
+        <w:ind w:left="3600" w:hanging="360"/>
+      </w:pPr>
+      <w:rPr>
+        <w:rFonts w:ascii="Courier New" w:hAnsi="Courier New" w:cs="Courier New" w:hint="default"/>
+      </w:rPr>
+    </w:lvl>
+    <w:lvl w:ilvl="5" w:tplc="0C0A0005" w:tentative="1">
+      <w:start w:val="1"/>
+      <w:numFmt w:val="bullet"/>
+      <w:lvlText w:val=""/>
+      <w:lvlJc w:val="left"/>
+      <w:pPr>
+        <w:ind w:left="4320" w:hanging="360"/>
+      </w:pPr>
+      <w:rPr>
+        <w:rFonts w:ascii="Wingdings" w:hAnsi="Wingdings" w:hint="default"/>
+      </w:rPr>
+    </w:lvl>
+    <w:lvl w:ilvl="6" w:tplc="0C0A0001" w:tentative="1">
+      <w:start w:val="1"/>
+      <w:numFmt w:val="bullet"/>
+      <w:lvlText w:val=""/>
+      <w:lvlJc w:val="left"/>
+      <w:pPr>
+        <w:ind w:left="5040" w:hanging="360"/>
+      </w:pPr>
+      <w:rPr>
+        <w:rFonts w:ascii="Symbol" w:hAnsi="Symbol" w:hint="default"/>
+      </w:rPr>
+    </w:lvl>
+    <w:lvl w:ilvl="7" w:tplc="0C0A0003" w:tentative="1">
+      <w:start w:val="1"/>
+      <w:numFmt w:val="bullet"/>
+      <w:lvlText w:val="o"/>
+      <w:lvlJc w:val="left"/>
+      <w:pPr>
+        <w:ind w:left="5760" w:hanging="360"/>
+      </w:pPr>
+      <w:rPr>
+        <w:rFonts w:ascii="Courier New" w:hAnsi="Courier New" w:cs="Courier New" w:hint="default"/>
+      </w:rPr>
+    </w:lvl>
+    <w:lvl w:ilvl="8" w:tplc="0C0A0005" w:tentative="1">
+      <w:start w:val="1"/>
+      <w:numFmt w:val="bullet"/>
+      <w:lvlText w:val=""/>
+      <w:lvlJc w:val="left"/>
+      <w:pPr>
+        <w:ind w:left="6480" w:hanging="360"/>
+      </w:pPr>
+      <w:rPr>
+        <w:rFonts w:ascii="Wingdings" w:hAnsi="Wingdings" w:hint="default"/>
+      </w:rPr>
+    </w:lvl>
+  </w:abstractNum>
   <w:num w:numId="1" w16cid:durableId="1539124926">
     <w:abstractNumId w:val="4"/>
   </w:num>
@@ -6967,6 +7211,9 @@
   </w:num>
   <w:num w:numId="5" w16cid:durableId="770511890">
     <w:abstractNumId w:val="3"/>
+  </w:num>
+  <w:num w:numId="6" w16cid:durableId="1417170668">
+    <w:abstractNumId w:val="5"/>
   </w:num>
 </w:numbering>
 </file>

</xml_diff>